<commit_message>
tweak some wording in cv
</commit_message>
<xml_diff>
--- a/cv/Dave Taylor Frontend Developer - Lead - Mentor.docx
+++ b/cv/Dave Taylor Frontend Developer - Lead - Mentor.docx
@@ -15,7 +15,6 @@
           <w:szCs w:val="32"/>
         </w:rPr>
       </w:pPr>
-      <w:bookmarkStart w:id="0" w:name="_GoBack"/>
       <w:r>
         <w:rPr>
           <w:rFonts w:ascii="Times New Roman" w:eastAsia="Times New Roman" w:hAnsi="Times New Roman" w:cs="Times New Roman"/>
@@ -63,120 +62,55 @@
         <w:t>Technical Lead and Software Engineer</w:t>
       </w:r>
     </w:p>
-    <w:bookmarkEnd w:id="0"/>
-    <w:p>
-      <w:pPr>
-        <w:rPr>
-          <w:rFonts w:ascii="Times New Roman" w:eastAsia="Times New Roman" w:hAnsi="Times New Roman" w:cs="Times New Roman"/>
-          <w:sz w:val="20"/>
-          <w:szCs w:val="20"/>
-        </w:rPr>
-      </w:pPr>
-      <w:r>
-        <w:rPr>
-          <w:rFonts w:ascii="Times New Roman" w:eastAsia="Times New Roman" w:hAnsi="Times New Roman" w:cs="Times New Roman"/>
-          <w:sz w:val="20"/>
-          <w:szCs w:val="20"/>
-        </w:rPr>
-        <w:t>T</w:t>
-      </w:r>
-      <w:r>
-        <w:rPr>
-          <w:rFonts w:ascii="Times New Roman" w:eastAsia="Times New Roman" w:hAnsi="Times New Roman" w:cs="Times New Roman"/>
-          <w:sz w:val="20"/>
-          <w:szCs w:val="20"/>
-        </w:rPr>
-        <w:t>el</w:t>
-      </w:r>
-      <w:r>
-        <w:rPr>
-          <w:rFonts w:ascii="Times New Roman" w:eastAsia="Times New Roman" w:hAnsi="Times New Roman" w:cs="Times New Roman"/>
-          <w:sz w:val="20"/>
-          <w:szCs w:val="20"/>
-        </w:rPr>
-        <w:t xml:space="preserve">: </w:t>
-      </w:r>
-      <w:r>
-        <w:rPr>
-          <w:rFonts w:ascii="Times New Roman" w:eastAsia="Times New Roman" w:hAnsi="Times New Roman" w:cs="Times New Roman"/>
-          <w:sz w:val="20"/>
-          <w:szCs w:val="20"/>
-        </w:rPr>
-        <w:t>0754 081 7008</w:t>
-      </w:r>
-    </w:p>
-    <w:p>
-      <w:pPr>
-        <w:rPr>
-          <w:rFonts w:ascii="Times New Roman" w:eastAsia="Times New Roman" w:hAnsi="Times New Roman" w:cs="Times New Roman"/>
-          <w:sz w:val="20"/>
-          <w:szCs w:val="20"/>
-        </w:rPr>
-      </w:pPr>
-      <w:r>
-        <w:rPr>
-          <w:rFonts w:ascii="Times New Roman" w:eastAsia="Times New Roman" w:hAnsi="Times New Roman" w:cs="Times New Roman"/>
-          <w:sz w:val="20"/>
-          <w:szCs w:val="20"/>
-        </w:rPr>
-        <w:t>A</w:t>
-      </w:r>
-      <w:r>
-        <w:rPr>
-          <w:rFonts w:ascii="Times New Roman" w:eastAsia="Times New Roman" w:hAnsi="Times New Roman" w:cs="Times New Roman"/>
-          <w:sz w:val="20"/>
-          <w:szCs w:val="20"/>
-        </w:rPr>
-        <w:t>ddress</w:t>
-      </w:r>
-      <w:r>
-        <w:rPr>
-          <w:rFonts w:ascii="Times New Roman" w:eastAsia="Times New Roman" w:hAnsi="Times New Roman" w:cs="Times New Roman"/>
-          <w:sz w:val="20"/>
-          <w:szCs w:val="20"/>
-        </w:rPr>
-        <w:t xml:space="preserve">: </w:t>
-      </w:r>
-      <w:r>
-        <w:rPr>
-          <w:rFonts w:ascii="Times New Roman" w:eastAsia="Times New Roman" w:hAnsi="Times New Roman" w:cs="Times New Roman"/>
-          <w:sz w:val="20"/>
-          <w:szCs w:val="20"/>
-        </w:rPr>
-        <w:t>63 Downs View, Bradford-on-Avon, Wiltshire, BA15 1PW</w:t>
-      </w:r>
-    </w:p>
-    <w:p>
-      <w:pPr>
-        <w:rPr>
-          <w:rFonts w:ascii="Times New Roman" w:eastAsia="Times New Roman" w:hAnsi="Times New Roman" w:cs="Times New Roman"/>
-          <w:sz w:val="20"/>
-          <w:szCs w:val="20"/>
-        </w:rPr>
-      </w:pPr>
-      <w:r>
-        <w:rPr>
-          <w:rFonts w:ascii="Times New Roman" w:eastAsia="Times New Roman" w:hAnsi="Times New Roman" w:cs="Times New Roman"/>
-          <w:sz w:val="20"/>
-          <w:szCs w:val="20"/>
-        </w:rPr>
-        <w:t>W</w:t>
-      </w:r>
-      <w:r>
-        <w:rPr>
-          <w:rFonts w:ascii="Times New Roman" w:eastAsia="Times New Roman" w:hAnsi="Times New Roman" w:cs="Times New Roman"/>
-          <w:sz w:val="20"/>
-          <w:szCs w:val="20"/>
-        </w:rPr>
-        <w:t>eb</w:t>
-      </w:r>
-      <w:r>
-        <w:rPr>
-          <w:rFonts w:ascii="Times New Roman" w:eastAsia="Times New Roman" w:hAnsi="Times New Roman" w:cs="Times New Roman"/>
-          <w:sz w:val="20"/>
-          <w:szCs w:val="20"/>
-        </w:rPr>
-        <w:t xml:space="preserve">: </w:t>
+    <w:p>
+      <w:pPr>
+        <w:rPr>
+          <w:rFonts w:ascii="Times New Roman" w:eastAsia="Times New Roman" w:hAnsi="Times New Roman" w:cs="Times New Roman"/>
+          <w:sz w:val="20"/>
+          <w:szCs w:val="20"/>
+        </w:rPr>
+      </w:pPr>
+      <w:r>
+        <w:rPr>
+          <w:rFonts w:ascii="Times New Roman" w:eastAsia="Times New Roman" w:hAnsi="Times New Roman" w:cs="Times New Roman"/>
+          <w:sz w:val="20"/>
+          <w:szCs w:val="20"/>
+        </w:rPr>
+        <w:t>Tel: 0754 081 7008</w:t>
+      </w:r>
+    </w:p>
+    <w:p>
+      <w:pPr>
+        <w:rPr>
+          <w:rFonts w:ascii="Times New Roman" w:eastAsia="Times New Roman" w:hAnsi="Times New Roman" w:cs="Times New Roman"/>
+          <w:sz w:val="20"/>
+          <w:szCs w:val="20"/>
+        </w:rPr>
+      </w:pPr>
+      <w:r>
+        <w:rPr>
+          <w:rFonts w:ascii="Times New Roman" w:eastAsia="Times New Roman" w:hAnsi="Times New Roman" w:cs="Times New Roman"/>
+          <w:sz w:val="20"/>
+          <w:szCs w:val="20"/>
+        </w:rPr>
+        <w:t>Address: 63 Downs View, Bradford-on-Avon, Wiltshire, BA15 1PW</w:t>
+      </w:r>
+    </w:p>
+    <w:p>
+      <w:pPr>
+        <w:rPr>
+          <w:rFonts w:ascii="Times New Roman" w:eastAsia="Times New Roman" w:hAnsi="Times New Roman" w:cs="Times New Roman"/>
+          <w:sz w:val="20"/>
+          <w:szCs w:val="20"/>
+        </w:rPr>
+      </w:pPr>
+      <w:r>
+        <w:rPr>
+          <w:rFonts w:ascii="Times New Roman" w:eastAsia="Times New Roman" w:hAnsi="Times New Roman" w:cs="Times New Roman"/>
+          <w:sz w:val="20"/>
+          <w:szCs w:val="20"/>
+        </w:rPr>
+        <w:t xml:space="preserve">Web: </w:t>
       </w:r>
       <w:hyperlink r:id="rId5" w:history="1">
         <w:r>
@@ -205,23 +139,7 @@
           <w:sz w:val="20"/>
           <w:szCs w:val="20"/>
         </w:rPr>
-        <w:t>L</w:t>
-      </w:r>
-      <w:r>
-        <w:rPr>
-          <w:rFonts w:ascii="Times New Roman" w:eastAsia="Times New Roman" w:hAnsi="Times New Roman" w:cs="Times New Roman"/>
-          <w:sz w:val="20"/>
-          <w:szCs w:val="20"/>
-        </w:rPr>
-        <w:t>inkedIn</w:t>
-      </w:r>
-      <w:r>
-        <w:rPr>
-          <w:rFonts w:ascii="Times New Roman" w:eastAsia="Times New Roman" w:hAnsi="Times New Roman" w:cs="Times New Roman"/>
-          <w:sz w:val="20"/>
-          <w:szCs w:val="20"/>
-        </w:rPr>
-        <w:t xml:space="preserve">: </w:t>
+        <w:t xml:space="preserve">LinkedIn: </w:t>
       </w:r>
       <w:hyperlink r:id="rId6" w:history="1">
         <w:r>
@@ -251,15 +169,7 @@
           <w:sz w:val="20"/>
           <w:szCs w:val="20"/>
         </w:rPr>
-        <w:t>G</w:t>
-      </w:r>
-      <w:r>
-        <w:rPr>
-          <w:rFonts w:ascii="Times New Roman" w:eastAsia="Times New Roman" w:hAnsi="Times New Roman" w:cs="Times New Roman"/>
-          <w:sz w:val="20"/>
-          <w:szCs w:val="20"/>
-        </w:rPr>
-        <w:t>ithub</w:t>
+        <w:t>Github</w:t>
       </w:r>
       <w:proofErr w:type="spellEnd"/>
       <w:r>
@@ -308,21 +218,33 @@
         <w:rPr>
           <w:rFonts w:ascii="Times New Roman" w:eastAsia="Times New Roman" w:hAnsi="Times New Roman" w:cs="Times New Roman"/>
         </w:rPr>
-        <w:t xml:space="preserve">. Worked with a wide range of companies from Digital Agencies to large Enterprises. Passionate about Frontend technologies although have enjoys being heavily involved with Node.js, Serverless and </w:t>
-      </w:r>
-      <w:proofErr w:type="spellStart"/>
-      <w:r>
-        <w:rPr>
-          <w:rFonts w:ascii="Times New Roman" w:eastAsia="Times New Roman" w:hAnsi="Times New Roman" w:cs="Times New Roman"/>
-        </w:rPr>
-        <w:t>Devops</w:t>
-      </w:r>
-      <w:proofErr w:type="spellEnd"/>
-      <w:r>
-        <w:rPr>
-          <w:rFonts w:ascii="Times New Roman" w:eastAsia="Times New Roman" w:hAnsi="Times New Roman" w:cs="Times New Roman"/>
-        </w:rPr>
-        <w:t>.</w:t>
+        <w:t xml:space="preserve">. Worked with a wide range of companies from Digital Agencies to large Enterprises. Passionate about Frontend technologies although enjoys </w:t>
+      </w:r>
+      <w:r>
+        <w:rPr>
+          <w:rFonts w:ascii="Times New Roman" w:eastAsia="Times New Roman" w:hAnsi="Times New Roman" w:cs="Times New Roman"/>
+        </w:rPr>
+        <w:t>working</w:t>
+      </w:r>
+      <w:bookmarkStart w:id="0" w:name="_GoBack"/>
+      <w:bookmarkEnd w:id="0"/>
+      <w:r>
+        <w:rPr>
+          <w:rFonts w:ascii="Times New Roman" w:eastAsia="Times New Roman" w:hAnsi="Times New Roman" w:cs="Times New Roman"/>
+        </w:rPr>
+        <w:t xml:space="preserve"> with Node.js, Serverless and Dev</w:t>
+      </w:r>
+      <w:r>
+        <w:rPr>
+          <w:rFonts w:ascii="Times New Roman" w:eastAsia="Times New Roman" w:hAnsi="Times New Roman" w:cs="Times New Roman"/>
+        </w:rPr>
+        <w:t>O</w:t>
+      </w:r>
+      <w:r>
+        <w:rPr>
+          <w:rFonts w:ascii="Times New Roman" w:eastAsia="Times New Roman" w:hAnsi="Times New Roman" w:cs="Times New Roman"/>
+        </w:rPr>
+        <w:t>ps.</w:t>
       </w:r>
     </w:p>
     <w:p>
@@ -5146,6 +5068,7 @@
     <w:lsdException w:name="HTML Sample" w:semiHidden="1" w:unhideWhenUsed="1"/>
     <w:lsdException w:name="HTML Typewriter" w:semiHidden="1" w:unhideWhenUsed="1"/>
     <w:lsdException w:name="HTML Variable" w:semiHidden="1" w:unhideWhenUsed="1"/>
+    <w:lsdException w:name="Normal Table" w:semiHidden="1" w:unhideWhenUsed="1"/>
     <w:lsdException w:name="annotation subject" w:semiHidden="1" w:unhideWhenUsed="1"/>
     <w:lsdException w:name="No List" w:semiHidden="1" w:unhideWhenUsed="1"/>
     <w:lsdException w:name="Outline List 1" w:semiHidden="1" w:unhideWhenUsed="1"/>
@@ -5192,8 +5115,10 @@
     <w:lsdException w:name="Table Subtle 2" w:semiHidden="1" w:unhideWhenUsed="1"/>
     <w:lsdException w:name="Table Web 1" w:semiHidden="1" w:unhideWhenUsed="1"/>
     <w:lsdException w:name="Table Web 2" w:semiHidden="1" w:unhideWhenUsed="1"/>
+    <w:lsdException w:name="Table Web 3" w:semiHidden="1" w:unhideWhenUsed="1"/>
     <w:lsdException w:name="Balloon Text" w:semiHidden="1" w:unhideWhenUsed="1"/>
     <w:lsdException w:name="Table Grid" w:uiPriority="39"/>
+    <w:lsdException w:name="Table Theme" w:semiHidden="1" w:unhideWhenUsed="1"/>
     <w:lsdException w:name="Placeholder Text" w:semiHidden="1"/>
     <w:lsdException w:name="No Spacing" w:uiPriority="1" w:qFormat="1"/>
     <w:lsdException w:name="Light Shading" w:uiPriority="60"/>

</xml_diff>